<commit_message>
Les variables , condition ,iteration et tableaux
</commit_message>
<xml_diff>
--- a/C#_GLOBAL_20483C/Syntaxe_C#_Module1_20483C.docx
+++ b/C#_GLOBAL_20483C/Syntaxe_C#_Module1_20483C.docx
@@ -2792,6 +2792,15 @@
         </w:r>
         <w:r>
           <w:rPr>
+            <w:rStyle w:val="Lienhypertexte"/>
+            <w:rFonts w:eastAsia="Times New Roman"/>
+            <w:noProof/>
+            <w:lang w:eastAsia="fr-FR"/>
+          </w:rPr>
+          <w:t xml:space="preserve"> </w:t>
+        </w:r>
+        <w:r>
+          <w:rPr>
             <w:noProof/>
             <w:webHidden/>
           </w:rPr>
@@ -5383,7 +5392,21 @@
             <w:rStyle w:val="Lienhypertexte"/>
             <w:noProof/>
           </w:rPr>
-          <w:t>Instructions conditionnelles</w:t>
+          <w:t>Instructions cond</w:t>
+        </w:r>
+        <w:r>
+          <w:rPr>
+            <w:rStyle w:val="Lienhypertexte"/>
+            <w:noProof/>
+          </w:rPr>
+          <w:t>i</w:t>
+        </w:r>
+        <w:r>
+          <w:rPr>
+            <w:rStyle w:val="Lienhypertexte"/>
+            <w:noProof/>
+          </w:rPr>
+          <w:t>tionnelles</w:t>
         </w:r>
         <w:r>
           <w:rPr>
@@ -24285,19 +24308,7 @@
           <w:shd w:val="clear" w:color="auto" w:fill="282B2D"/>
           <w:lang w:eastAsia="fr-FR"/>
         </w:rPr>
-        <w:t>if (int</w:t>
-      </w:r>
-      <w:bookmarkStart w:id="50" w:name="_GoBack"/>
-      <w:bookmarkEnd w:id="50"/>
-      <w:r>
-        <w:rPr>
-          <w:rFonts w:ascii="Lucida Sans Typewriter" w:eastAsia="Times New Roman" w:hAnsi="Lucida Sans Typewriter" w:cs="Courier New"/>
-          <w:sz w:val="20"/>
-          <w:szCs w:val="20"/>
-          <w:shd w:val="clear" w:color="auto" w:fill="282B2D"/>
-          <w:lang w:eastAsia="fr-FR"/>
-        </w:rPr>
-        <w:t>.TryParse (numberString, out number))</w:t>
+        <w:t>if (int.TryParse (numberString, out number))</w:t>
       </w:r>
     </w:p>
     <w:p>
@@ -24811,11 +24822,11 @@
       <w:pPr>
         <w:pStyle w:val="Titre2"/>
       </w:pPr>
-      <w:bookmarkStart w:id="51" w:name="_Toc66906670"/>
+      <w:bookmarkStart w:id="50" w:name="_Toc66906670"/>
       <w:r>
         <w:t>Manipuler des chaînes</w:t>
       </w:r>
-      <w:bookmarkEnd w:id="51"/>
+      <w:bookmarkEnd w:id="50"/>
     </w:p>
     <w:p>
       <w:pPr>
@@ -24896,11 +24907,11 @@
       <w:pPr>
         <w:pStyle w:val="Titre3"/>
       </w:pPr>
-      <w:bookmarkStart w:id="52" w:name="_Toc66906671"/>
+      <w:bookmarkStart w:id="51" w:name="_Toc66906671"/>
       <w:r>
         <w:t>Concaténation de chaînes</w:t>
       </w:r>
-      <w:bookmarkEnd w:id="52"/>
+      <w:bookmarkEnd w:id="51"/>
     </w:p>
     <w:p>
       <w:pPr>
@@ -24984,7 +24995,7 @@
           <w:lang w:eastAsia="fr-FR"/>
         </w:rPr>
       </w:pPr>
-      <w:bookmarkStart w:id="53" w:name="_Toc66906672"/>
+      <w:bookmarkStart w:id="52" w:name="_Toc66906672"/>
       <w:r>
         <w:rPr>
           <w:rFonts w:eastAsia="Times New Roman"/>
@@ -24993,7 +25004,7 @@
         <w:lastRenderedPageBreak/>
         <w:t>Concaténation à l'aide de l'opérateur +</w:t>
       </w:r>
-      <w:bookmarkEnd w:id="53"/>
+      <w:bookmarkEnd w:id="52"/>
     </w:p>
     <w:p>
       <w:pPr>
@@ -25167,7 +25178,7 @@
           <w:lang w:eastAsia="fr-FR"/>
         </w:rPr>
       </w:pPr>
-      <w:bookmarkStart w:id="54" w:name="_Toc66906673"/>
+      <w:bookmarkStart w:id="53" w:name="_Toc66906673"/>
       <w:r>
         <w:rPr>
           <w:rFonts w:eastAsia="Times New Roman"/>
@@ -25175,7 +25186,7 @@
         </w:rPr>
         <w:t>Concaténation à l'aide de la classe StringBuilder</w:t>
       </w:r>
-      <w:bookmarkEnd w:id="54"/>
+      <w:bookmarkEnd w:id="53"/>
     </w:p>
     <w:p>
       <w:pPr>
@@ -25338,7 +25349,17 @@
           <w:shd w:val="clear" w:color="auto" w:fill="282B2D"/>
           <w:lang w:eastAsia="fr-FR"/>
         </w:rPr>
-        <w:t>adresse.Ajouter (", Buffalo");</w:t>
+        <w:t>adresse.Append</w:t>
+      </w:r>
+      <w:r>
+        <w:rPr>
+          <w:rFonts w:ascii="Lucida Sans Typewriter" w:eastAsia="Times New Roman" w:hAnsi="Lucida Sans Typewriter" w:cs="Courier New"/>
+          <w:sz w:val="20"/>
+          <w:szCs w:val="20"/>
+          <w:shd w:val="clear" w:color="auto" w:fill="282B2D"/>
+          <w:lang w:eastAsia="fr-FR"/>
+        </w:rPr>
+        <w:t xml:space="preserve"> (", Buffalo");</w:t>
       </w:r>
     </w:p>
     <w:p>
@@ -25378,7 +25399,17 @@
           <w:shd w:val="clear" w:color="auto" w:fill="282B2D"/>
           <w:lang w:eastAsia="fr-FR"/>
         </w:rPr>
-        <w:t>chaîne concatenatedAddress = adresse.ToString ();</w:t>
+        <w:t>string</w:t>
+      </w:r>
+      <w:r>
+        <w:rPr>
+          <w:rFonts w:ascii="Lucida Sans Typewriter" w:eastAsia="Times New Roman" w:hAnsi="Lucida Sans Typewriter" w:cs="Courier New"/>
+          <w:sz w:val="20"/>
+          <w:szCs w:val="20"/>
+          <w:shd w:val="clear" w:color="auto" w:fill="282B2D"/>
+          <w:lang w:eastAsia="fr-FR"/>
+        </w:rPr>
+        <w:t xml:space="preserve"> concatenatedAddress = adresse.ToString ();</w:t>
       </w:r>
     </w:p>
     <w:p>
@@ -25399,11 +25430,11 @@
       <w:pPr>
         <w:pStyle w:val="Titre3"/>
       </w:pPr>
-      <w:bookmarkStart w:id="55" w:name="_Toc66906674"/>
+      <w:bookmarkStart w:id="54" w:name="_Toc66906674"/>
       <w:r>
         <w:t>Validation des chaînes</w:t>
       </w:r>
-      <w:bookmarkEnd w:id="55"/>
+      <w:bookmarkEnd w:id="54"/>
     </w:p>
     <w:p>
       <w:pPr>
@@ -25486,7 +25517,7 @@
           <w:lang w:eastAsia="fr-FR"/>
         </w:rPr>
       </w:pPr>
-      <w:bookmarkStart w:id="56" w:name="_Toc66906675"/>
+      <w:bookmarkStart w:id="55" w:name="_Toc66906675"/>
       <w:r>
         <w:rPr>
           <w:rFonts w:eastAsia="Times New Roman"/>
@@ -25494,7 +25525,7 @@
         </w:rPr>
         <w:t>Regex.IsMatch, méthode</w:t>
       </w:r>
-      <w:bookmarkEnd w:id="56"/>
+      <w:bookmarkEnd w:id="55"/>
     </w:p>
     <w:p>
       <w:pPr>
@@ -25610,13 +25641,12 @@
       </w:pPr>
       <w:r>
         <w:rPr>
-          <w:rFonts w:ascii="Lucida Sans Typewriter" w:eastAsia="Times New Roman" w:hAnsi="Lucida Sans Typewriter" w:cs="Courier New"/>
-          <w:sz w:val="20"/>
-          <w:szCs w:val="20"/>
-          <w:shd w:val="clear" w:color="auto" w:fill="282B2D"/>
-          <w:lang w:eastAsia="fr-FR"/>
-        </w:rPr>
-        <w:t>var result = Regex.IsMatch (textToTest, regularExpression, RegexOptions.None);</w:t>
+          <w:rFonts w:ascii="Times New Roman" w:eastAsia="Times New Roman" w:hAnsi="Times New Roman" w:cs="Times New Roman"/>
+          <w:sz w:val="34"/>
+          <w:szCs w:val="34"/>
+          <w:lang w:eastAsia="fr-FR"/>
+        </w:rPr>
+        <w:t>l'expression \ d correspondra à tous les caractères numériques.</w:t>
       </w:r>
     </w:p>
     <w:p>
@@ -25657,7 +25687,7 @@
           <w:shd w:val="clear" w:color="auto" w:fill="282B2D"/>
           <w:lang w:eastAsia="fr-FR"/>
         </w:rPr>
-        <w:t>if (résultat)</w:t>
+        <w:t>var result = Regex.IsMatch (textToTest, regularExpression, RegexOptions.None);</w:t>
       </w:r>
     </w:p>
     <w:p>
@@ -25698,7 +25728,17 @@
           <w:shd w:val="clear" w:color="auto" w:fill="282B2D"/>
           <w:lang w:eastAsia="fr-FR"/>
         </w:rPr>
-        <w:t>{</w:t>
+        <w:t>if (result</w:t>
+      </w:r>
+      <w:r>
+        <w:rPr>
+          <w:rFonts w:ascii="Lucida Sans Typewriter" w:eastAsia="Times New Roman" w:hAnsi="Lucida Sans Typewriter" w:cs="Courier New"/>
+          <w:sz w:val="20"/>
+          <w:szCs w:val="20"/>
+          <w:shd w:val="clear" w:color="auto" w:fill="282B2D"/>
+          <w:lang w:eastAsia="fr-FR"/>
+        </w:rPr>
+        <w:t>)</w:t>
       </w:r>
     </w:p>
     <w:p>
@@ -25739,6 +25779,47 @@
           <w:shd w:val="clear" w:color="auto" w:fill="282B2D"/>
           <w:lang w:eastAsia="fr-FR"/>
         </w:rPr>
+        <w:t>{</w:t>
+      </w:r>
+    </w:p>
+    <w:p>
+      <w:pPr>
+        <w:shd w:val="clear" w:color="auto" w:fill="282B2D"/>
+        <w:tabs>
+          <w:tab w:val="left" w:pos="916"/>
+          <w:tab w:val="left" w:pos="1832"/>
+          <w:tab w:val="left" w:pos="2748"/>
+          <w:tab w:val="left" w:pos="3664"/>
+          <w:tab w:val="left" w:pos="4580"/>
+          <w:tab w:val="left" w:pos="5496"/>
+          <w:tab w:val="left" w:pos="6412"/>
+          <w:tab w:val="left" w:pos="7328"/>
+          <w:tab w:val="left" w:pos="8244"/>
+          <w:tab w:val="left" w:pos="9160"/>
+          <w:tab w:val="left" w:pos="10076"/>
+          <w:tab w:val="left" w:pos="10992"/>
+          <w:tab w:val="left" w:pos="11908"/>
+          <w:tab w:val="left" w:pos="12824"/>
+          <w:tab w:val="left" w:pos="13740"/>
+          <w:tab w:val="left" w:pos="14656"/>
+        </w:tabs>
+        <w:spacing w:after="267" w:line="426" w:lineRule="atLeast"/>
+        <w:rPr>
+          <w:rFonts w:ascii="Lucida Sans Typewriter" w:eastAsia="Times New Roman" w:hAnsi="Lucida Sans Typewriter" w:cs="Courier New"/>
+          <w:sz w:val="20"/>
+          <w:szCs w:val="20"/>
+          <w:shd w:val="clear" w:color="auto" w:fill="282B2D"/>
+          <w:lang w:eastAsia="fr-FR"/>
+        </w:rPr>
+      </w:pPr>
+      <w:r>
+        <w:rPr>
+          <w:rFonts w:ascii="Lucida Sans Typewriter" w:eastAsia="Times New Roman" w:hAnsi="Lucida Sans Typewriter" w:cs="Courier New"/>
+          <w:sz w:val="20"/>
+          <w:szCs w:val="20"/>
+          <w:shd w:val="clear" w:color="auto" w:fill="282B2D"/>
+          <w:lang w:eastAsia="fr-FR"/>
+        </w:rPr>
         <w:t xml:space="preserve"> // Expression correspondant au texte.</w:t>
       </w:r>
     </w:p>
@@ -25915,11 +25996,12 @@
       <w:pPr>
         <w:pStyle w:val="Titre1"/>
       </w:pPr>
-      <w:bookmarkStart w:id="57" w:name="_Toc66906676"/>
-      <w:r>
+      <w:bookmarkStart w:id="56" w:name="_Toc66906676"/>
+      <w:r>
+        <w:lastRenderedPageBreak/>
         <w:t>Leçon 3: Constructions du langage de programmation Visual C #</w:t>
       </w:r>
-      <w:bookmarkEnd w:id="57"/>
+      <w:bookmarkEnd w:id="56"/>
     </w:p>
     <w:p>
       <w:pPr>
@@ -25979,11 +26061,11 @@
       <w:pPr>
         <w:pStyle w:val="Titre2"/>
       </w:pPr>
-      <w:bookmarkStart w:id="58" w:name="_Toc66906677"/>
+      <w:bookmarkStart w:id="57" w:name="_Toc66906677"/>
       <w:r>
         <w:t>Objectifs de la leçon</w:t>
       </w:r>
-      <w:bookmarkEnd w:id="58"/>
+      <w:bookmarkEnd w:id="57"/>
     </w:p>
     <w:p>
       <w:pPr>
@@ -26461,11 +26543,12 @@
       <w:pPr>
         <w:pStyle w:val="Titre2"/>
       </w:pPr>
-      <w:bookmarkStart w:id="59" w:name="_Toc66906678"/>
-      <w:r>
+      <w:bookmarkStart w:id="58" w:name="_Toc66906678"/>
+      <w:r>
+        <w:lastRenderedPageBreak/>
         <w:t>Implémentation de la logique conditionnelle</w:t>
       </w:r>
-      <w:bookmarkEnd w:id="59"/>
+      <w:bookmarkEnd w:id="58"/>
     </w:p>
     <w:p>
       <w:pPr>
@@ -26483,7 +26566,6 @@
           <w:noProof/>
           <w:lang w:eastAsia="fr-FR"/>
         </w:rPr>
-        <w:lastRenderedPageBreak/>
         <w:drawing>
           <wp:inline distT="0" distB="0" distL="0" distR="0" wp14:anchorId="2049C9B8" wp14:editId="5B3E8A8D">
             <wp:extent cx="3765234" cy="3639493"/>
@@ -26567,14 +26649,14 @@
       <w:pPr>
         <w:pStyle w:val="Titre3"/>
       </w:pPr>
-      <w:bookmarkStart w:id="60" w:name="_Toc66906679"/>
+      <w:bookmarkStart w:id="59" w:name="_Toc66906679"/>
       <w:r>
         <w:t>Instructions</w:t>
       </w:r>
       <w:r>
         <w:t xml:space="preserve"> conditionnelles</w:t>
       </w:r>
-      <w:bookmarkEnd w:id="60"/>
+      <w:bookmarkEnd w:id="59"/>
     </w:p>
     <w:p>
       <w:pPr>
@@ -26635,7 +26717,7 @@
           <w:lang w:eastAsia="fr-FR"/>
         </w:rPr>
       </w:pPr>
-      <w:bookmarkStart w:id="61" w:name="_Toc66906680"/>
+      <w:bookmarkStart w:id="60" w:name="_Toc66906680"/>
       <w:r>
         <w:rPr>
           <w:rFonts w:eastAsia="Times New Roman"/>
@@ -26644,7 +26726,7 @@
         <w:lastRenderedPageBreak/>
         <w:t>Instruction if</w:t>
       </w:r>
-      <w:bookmarkEnd w:id="61"/>
+      <w:bookmarkEnd w:id="60"/>
       <w:r>
         <w:rPr>
           <w:rFonts w:eastAsia="Times New Roman"/>
@@ -26918,7 +27000,7 @@
           <w:lang w:eastAsia="fr-FR"/>
         </w:rPr>
       </w:pPr>
-      <w:bookmarkStart w:id="62" w:name="_Toc66906681"/>
+      <w:bookmarkStart w:id="61" w:name="_Toc66906681"/>
       <w:r>
         <w:rPr>
           <w:rFonts w:eastAsia="Times New Roman"/>
@@ -26933,7 +27015,7 @@
         </w:rPr>
         <w:t>if else</w:t>
       </w:r>
-      <w:bookmarkEnd w:id="62"/>
+      <w:bookmarkEnd w:id="61"/>
       <w:r>
         <w:rPr>
           <w:rFonts w:eastAsia="Times New Roman"/>
@@ -27372,7 +27454,7 @@
           <w:lang w:eastAsia="fr-FR"/>
         </w:rPr>
       </w:pPr>
-      <w:bookmarkStart w:id="63" w:name="_Toc66906682"/>
+      <w:bookmarkStart w:id="62" w:name="_Toc66906682"/>
       <w:r>
         <w:rPr>
           <w:rFonts w:eastAsia="Times New Roman"/>
@@ -27380,7 +27462,7 @@
         </w:rPr>
         <w:t>Instruction else if</w:t>
       </w:r>
-      <w:bookmarkEnd w:id="63"/>
+      <w:bookmarkEnd w:id="62"/>
       <w:r>
         <w:rPr>
           <w:rFonts w:eastAsia="Times New Roman"/>
@@ -27929,21 +28011,21 @@
           <w:lang w:eastAsia="fr-FR"/>
         </w:rPr>
       </w:pPr>
-      <w:bookmarkStart w:id="64" w:name="_Toc66906683"/>
+      <w:bookmarkStart w:id="63" w:name="_Toc66906683"/>
+      <w:bookmarkEnd w:id="63"/>
+    </w:p>
+    <w:p>
+      <w:pPr>
+        <w:pStyle w:val="Titre3"/>
+      </w:pPr>
+      <w:bookmarkStart w:id="64" w:name="_Toc66906684"/>
+      <w:r>
+        <w:t>Instruction</w:t>
+      </w:r>
+      <w:r>
+        <w:t>s de sélection</w:t>
+      </w:r>
       <w:bookmarkEnd w:id="64"/>
-    </w:p>
-    <w:p>
-      <w:pPr>
-        <w:pStyle w:val="Titre3"/>
-      </w:pPr>
-      <w:bookmarkStart w:id="65" w:name="_Toc66906684"/>
-      <w:r>
-        <w:t>Instruction</w:t>
-      </w:r>
-      <w:r>
-        <w:t>s de sélection</w:t>
-      </w:r>
-      <w:bookmarkEnd w:id="65"/>
     </w:p>
     <w:p>
       <w:pPr>
@@ -27995,7 +28077,7 @@
           <w:lang w:eastAsia="fr-FR"/>
         </w:rPr>
       </w:pPr>
-      <w:bookmarkStart w:id="66" w:name="_Toc66906685"/>
+      <w:bookmarkStart w:id="65" w:name="_Toc66906685"/>
       <w:r>
         <w:rPr>
           <w:rFonts w:eastAsia="Times New Roman"/>
@@ -28003,7 +28085,7 @@
         </w:rPr>
         <w:t>Instruction switch</w:t>
       </w:r>
-      <w:bookmarkEnd w:id="66"/>
+      <w:bookmarkEnd w:id="65"/>
     </w:p>
     <w:p>
       <w:pPr>
@@ -28584,12 +28666,12 @@
       <w:pPr>
         <w:pStyle w:val="Titre2"/>
       </w:pPr>
-      <w:bookmarkStart w:id="67" w:name="_Toc66906686"/>
+      <w:bookmarkStart w:id="66" w:name="_Toc66906686"/>
       <w:r>
         <w:lastRenderedPageBreak/>
         <w:t>Implémentation de la logique d'itération</w:t>
       </w:r>
-      <w:bookmarkEnd w:id="67"/>
+      <w:bookmarkEnd w:id="66"/>
     </w:p>
     <w:p>
       <w:pPr>
@@ -28866,7 +28948,7 @@
           <w:lang w:eastAsia="fr-FR"/>
         </w:rPr>
       </w:pPr>
-      <w:bookmarkStart w:id="68" w:name="_Toc66906687"/>
+      <w:bookmarkStart w:id="67" w:name="_Toc66906687"/>
       <w:r>
         <w:rPr>
           <w:rFonts w:eastAsia="Times New Roman"/>
@@ -28874,7 +28956,7 @@
         </w:rPr>
         <w:t>Boucle For</w:t>
       </w:r>
-      <w:bookmarkEnd w:id="68"/>
+      <w:bookmarkEnd w:id="67"/>
     </w:p>
     <w:p>
       <w:pPr>
@@ -29054,7 +29136,7 @@
           <w:lang w:eastAsia="fr-FR"/>
         </w:rPr>
       </w:pPr>
-      <w:bookmarkStart w:id="69" w:name="_Toc66906688"/>
+      <w:bookmarkStart w:id="68" w:name="_Toc66906688"/>
       <w:r>
         <w:rPr>
           <w:rFonts w:eastAsia="Times New Roman"/>
@@ -29063,7 +29145,7 @@
         <w:lastRenderedPageBreak/>
         <w:t>boucle foreach</w:t>
       </w:r>
-      <w:bookmarkEnd w:id="69"/>
+      <w:bookmarkEnd w:id="68"/>
     </w:p>
     <w:p>
       <w:pPr>
@@ -29078,6 +29160,7 @@
           <w:lang w:eastAsia="fr-FR"/>
         </w:rPr>
       </w:pPr>
+      <w:bookmarkStart w:id="69" w:name="_GoBack"/>
       <w:r>
         <w:rPr>
           <w:rFonts w:ascii="Times New Roman" w:eastAsia="Times New Roman" w:hAnsi="Times New Roman" w:cs="Times New Roman"/>
@@ -29215,6 +29298,7 @@
         <w:t>}</w:t>
       </w:r>
     </w:p>
+    <w:bookmarkEnd w:id="69"/>
     <w:p>
       <w:pPr>
         <w:spacing w:after="400" w:line="240" w:lineRule="auto"/>
@@ -35359,7 +35443,6 @@
         <w:docPartUnique/>
       </w:docPartObj>
     </w:sdtPr>
-    <w:sdtEndPr/>
     <w:sdtContent>
       <w:p>
         <w:pPr>
@@ -35379,7 +35462,7 @@
           <w:rPr>
             <w:noProof/>
           </w:rPr>
-          <w:t>41</w:t>
+          <w:t>49</w:t>
         </w:r>
         <w:r>
           <w:fldChar w:fldCharType="end"/>
@@ -36990,7 +37073,7 @@
 </file>
 
 <file path=customXml/itemProps1.xml><?xml version="1.0" encoding="utf-8"?>
-<ds:datastoreItem xmlns:ds="http://schemas.openxmlformats.org/officeDocument/2006/customXml" ds:itemID="{EC3447FD-BD9D-43D3-B68A-1518570E1084}">
+<ds:datastoreItem xmlns:ds="http://schemas.openxmlformats.org/officeDocument/2006/customXml" ds:itemID="{038734F3-908A-48BA-9FE6-A97F618C456A}">
   <ds:schemaRefs>
     <ds:schemaRef ds:uri="http://schemas.openxmlformats.org/officeDocument/2006/bibliography"/>
   </ds:schemaRefs>

</xml_diff>